<commit_message>
file reorg and update table1
</commit_message>
<xml_diff>
--- a/paper_to_do.docx
+++ b/paper_to_do.docx
@@ -183,6 +183,29 @@
       </w:pPr>
       <w:r>
         <w:rPr/>
+        <w:t xml:space="preserve">ID9 </w:t>
+      </w:r>
+    </w:p>
+    <w:p>
+      <w:pPr>
+        <w:pStyle w:val="Normal"/>
+        <w:bidi w:val="0"/>
+        <w:jc w:val="start"/>
+        <w:rPr/>
+      </w:pPr>
+      <w:r>
+        <w:rPr/>
+      </w:r>
+    </w:p>
+    <w:p>
+      <w:pPr>
+        <w:pStyle w:val="Normal"/>
+        <w:bidi w:val="0"/>
+        <w:jc w:val="start"/>
+        <w:rPr/>
+      </w:pPr>
+      <w:r>
+        <w:rPr/>
         <w:t>ID_C/C_ID13 … ATA → AA / ATTA → AA</w:t>
       </w:r>
     </w:p>
@@ -206,76 +229,232 @@
       </w:pPr>
       <w:r>
         <w:rPr/>
-        <w:t>ID10/C_ID10 – need to discuss w/ Mo</w:t>
-      </w:r>
-    </w:p>
-    <w:p>
-      <w:pPr>
-        <w:pStyle w:val="Normal"/>
-        <w:bidi w:val="0"/>
-        <w:jc w:val="start"/>
-        <w:rPr/>
-      </w:pPr>
-      <w:r>
-        <w:rPr/>
-      </w:r>
-    </w:p>
-    <w:p>
-      <w:pPr>
-        <w:pStyle w:val="Normal"/>
-        <w:bidi w:val="0"/>
-        <w:jc w:val="start"/>
-        <w:rPr/>
-      </w:pPr>
-      <w:r>
-        <w:rPr/>
-        <w:t>ID17 – see text – really worth a call out?</w:t>
-      </w:r>
-    </w:p>
-    <w:p>
-      <w:pPr>
-        <w:pStyle w:val="Normal"/>
-        <w:bidi w:val="0"/>
-        <w:jc w:val="start"/>
-        <w:rPr/>
-      </w:pPr>
-      <w:r>
-        <w:rPr/>
-      </w:r>
-    </w:p>
-    <w:p>
-      <w:pPr>
-        <w:pStyle w:val="Normal"/>
-        <w:bidi w:val="0"/>
-        <w:jc w:val="start"/>
-        <w:rPr/>
-      </w:pPr>
-      <w:r>
-        <w:rPr/>
-        <w:t>476 assignments?</w:t>
-      </w:r>
-    </w:p>
-    <w:p>
-      <w:pPr>
-        <w:pStyle w:val="Normal"/>
-        <w:bidi w:val="0"/>
-        <w:jc w:val="start"/>
-        <w:rPr/>
-      </w:pPr>
-      <w:r>
-        <w:rPr/>
-      </w:r>
-    </w:p>
-    <w:p>
-      <w:pPr>
-        <w:pStyle w:val="Normal"/>
-        <w:bidi w:val="0"/>
-        <w:jc w:val="start"/>
-        <w:rPr/>
-      </w:pPr>
-      <w:r>
-        <w:rPr/>
-        <w:t>476 → 89 and check correspondence?</w:t>
+        <w:t>ID10/C_ID10 – need to discuss w/ M</w:t>
+      </w:r>
+      <w:r>
+        <w:rPr/>
+        <w:t>ake this a note</w:t>
+      </w:r>
+    </w:p>
+    <w:p>
+      <w:pPr>
+        <w:pStyle w:val="Normal"/>
+        <w:bidi w:val="0"/>
+        <w:jc w:val="start"/>
+        <w:rPr/>
+      </w:pPr>
+      <w:r>
+        <w:rPr/>
+      </w:r>
+    </w:p>
+    <w:p>
+      <w:pPr>
+        <w:pStyle w:val="Normal"/>
+        <w:bidi w:val="0"/>
+        <w:jc w:val="start"/>
+        <w:rPr/>
+      </w:pPr>
+      <w:r>
+        <w:rPr/>
+        <w:t xml:space="preserve">ID17 – see text – </w:t>
+      </w:r>
+      <w:r>
+        <w:rPr/>
+        <w:t xml:space="preserve">Mo check the hartwig samples </w:t>
+      </w:r>
+      <w:r>
+        <w:rPr/>
+        <w:t>pcawg extracted 17 from 2 stomach exomes, need to revist the top2a paper</w:t>
+      </w:r>
+    </w:p>
+    <w:p>
+      <w:pPr>
+        <w:pStyle w:val="Normal"/>
+        <w:bidi w:val="0"/>
+        <w:jc w:val="start"/>
+        <w:rPr/>
+      </w:pPr>
+      <w:r>
+        <w:rPr/>
+      </w:r>
+    </w:p>
+    <w:p>
+      <w:pPr>
+        <w:pStyle w:val="Normal"/>
+        <w:bidi w:val="0"/>
+        <w:jc w:val="start"/>
+        <w:rPr/>
+      </w:pPr>
+      <w:r>
+        <w:rPr/>
+        <w:t xml:space="preserve">476 assignments? </w:t>
+      </w:r>
+      <w:r>
+        <w:rPr/>
+        <w:t>Would need to do some kind of subtraction to get the 476 signatures that we did not uses.</w:t>
+      </w:r>
+    </w:p>
+    <w:p>
+      <w:pPr>
+        <w:pStyle w:val="Normal"/>
+        <w:bidi w:val="0"/>
+        <w:jc w:val="start"/>
+        <w:rPr/>
+      </w:pPr>
+      <w:r>
+        <w:rPr/>
+      </w:r>
+    </w:p>
+    <w:p>
+      <w:pPr>
+        <w:pStyle w:val="Normal"/>
+        <w:bidi w:val="0"/>
+        <w:jc w:val="start"/>
+        <w:rPr/>
+      </w:pPr>
+      <w:r>
+        <w:rPr/>
+      </w:r>
+    </w:p>
+    <w:p>
+      <w:pPr>
+        <w:pStyle w:val="Normal"/>
+        <w:bidi w:val="0"/>
+        <w:jc w:val="start"/>
+        <w:rPr/>
+      </w:pPr>
+      <w:r>
+        <w:rPr/>
+        <w:t xml:space="preserve">476 → 89 and check correspondence? </w:t>
+      </w:r>
+      <w:r>
+        <w:rPr/>
+        <w:t>Mo to get the pseudo-89 signatures (signatures compressed from 476 to 89)</w:t>
+      </w:r>
+    </w:p>
+    <w:p>
+      <w:pPr>
+        <w:pStyle w:val="Normal"/>
+        <w:bidi w:val="0"/>
+        <w:jc w:val="start"/>
+        <w:rPr/>
+      </w:pPr>
+      <w:r>
+        <w:rPr/>
+      </w:r>
+    </w:p>
+    <w:p>
+      <w:pPr>
+        <w:pStyle w:val="Normal"/>
+        <w:bidi w:val="0"/>
+        <w:jc w:val="start"/>
+        <w:rPr/>
+      </w:pPr>
+      <w:r>
+        <w:rPr/>
+        <w:t>Discordant exemplars for 89</w:t>
+      </w:r>
+    </w:p>
+    <w:p>
+      <w:pPr>
+        <w:pStyle w:val="Normal"/>
+        <w:bidi w:val="0"/>
+        <w:jc w:val="start"/>
+        <w:rPr/>
+      </w:pPr>
+      <w:r>
+        <w:rPr/>
+      </w:r>
+    </w:p>
+    <w:p>
+      <w:pPr>
+        <w:pStyle w:val="Normal"/>
+        <w:bidi w:val="0"/>
+        <w:jc w:val="start"/>
+        <w:rPr/>
+      </w:pPr>
+      <w:r>
+        <w:rPr/>
+        <w:t>e.g. 1c, 1d</w:t>
+      </w:r>
+    </w:p>
+    <w:p>
+      <w:pPr>
+        <w:pStyle w:val="Normal"/>
+        <w:bidi w:val="0"/>
+        <w:jc w:val="start"/>
+        <w:rPr/>
+      </w:pPr>
+      <w:r>
+        <w:rPr/>
+      </w:r>
+    </w:p>
+    <w:p>
+      <w:pPr>
+        <w:pStyle w:val="Normal"/>
+        <w:bidi w:val="0"/>
+        <w:jc w:val="start"/>
+        <w:rPr/>
+      </w:pPr>
+      <w:r>
+        <w:rPr/>
+        <w:t>Get the sequence file we need from the duke nus server</w:t>
+      </w:r>
+    </w:p>
+    <w:p>
+      <w:pPr>
+        <w:pStyle w:val="Normal"/>
+        <w:bidi w:val="0"/>
+        <w:jc w:val="start"/>
+        <w:rPr/>
+      </w:pPr>
+      <w:r>
+        <w:rPr/>
+      </w:r>
+    </w:p>
+    <w:p>
+      <w:pPr>
+        <w:pStyle w:val="Normal"/>
+        <w:bidi w:val="0"/>
+        <w:jc w:val="start"/>
+        <w:rPr/>
+      </w:pPr>
+      <w:r>
+        <w:rPr/>
+        <w:t>fix decimal points in 89 plots, get rid of top bar by default</w:t>
+      </w:r>
+    </w:p>
+    <w:p>
+      <w:pPr>
+        <w:pStyle w:val="Normal"/>
+        <w:bidi w:val="0"/>
+        <w:jc w:val="start"/>
+        <w:rPr/>
+      </w:pPr>
+      <w:r>
+        <w:rPr/>
+      </w:r>
+    </w:p>
+    <w:p>
+      <w:pPr>
+        <w:pStyle w:val="Normal"/>
+        <w:bidi w:val="0"/>
+        <w:jc w:val="start"/>
+        <w:rPr/>
+      </w:pPr>
+      <w:r>
+        <w:rPr/>
+      </w:r>
+    </w:p>
+    <w:p>
+      <w:pPr>
+        <w:pStyle w:val="Normal"/>
+        <w:bidi w:val="0"/>
+        <w:jc w:val="start"/>
+        <w:rPr/>
+      </w:pPr>
+      <w:r>
+        <w:rPr/>
       </w:r>
     </w:p>
     <w:p>
@@ -337,7 +516,7 @@
     <w:pPr>
       <w:widowControl/>
       <w:suppressAutoHyphens w:val="true"/>
-      <w:overflowPunct w:val="false"/>
+      <w:overflowPunct w:val="true"/>
       <w:bidi w:val="0"/>
       <w:spacing w:before="0" w:after="0"/>
       <w:jc w:val="start"/>

</xml_diff>